<commit_message>
limit vendors to 3 booths
</commit_message>
<xml_diff>
--- a/archives/vendor/2018_Vendor_App.docx
+++ b/archives/vendor/2018_Vendor_App.docx
@@ -349,7 +349,21 @@
           <w:rFonts w:ascii="Helvetica" w:hAnsi="Helvetica" w:cs="Helvetica"/>
           <w:color w:val="000000"/>
         </w:rPr>
-        <w:t>How many spaces do you need?  ______________</w:t>
+        <w:t>How many spaces do you need</w:t>
+      </w:r>
+      <w:r>
+        <w:rPr>
+          <w:rFonts w:ascii="Helvetica" w:hAnsi="Helvetica" w:cs="Helvetica"/>
+          <w:color w:val="000000"/>
+        </w:rPr>
+        <w:t xml:space="preserve">? (Maximum 3 per vendor) </w:t>
+      </w:r>
+      <w:r>
+        <w:rPr>
+          <w:rFonts w:ascii="Helvetica" w:hAnsi="Helvetica" w:cs="Helvetica"/>
+          <w:color w:val="000000"/>
+        </w:rPr>
+        <w:t>__________</w:t>
       </w:r>
     </w:p>
     <w:p>
@@ -799,7 +813,7 @@
         <w:autoSpaceDE w:val="0"/>
         <w:autoSpaceDN w:val="0"/>
         <w:adjustRightInd w:val="0"/>
-        <w:spacing w:after="120" w:line="480" w:lineRule="auto"/>
+        <w:spacing w:after="120"/>
         <w:rPr>
           <w:rFonts w:ascii="Helvetica" w:hAnsi="Helvetica" w:cs="Helvetica"/>
           <w:color w:val="000000"/>
@@ -855,6 +869,57 @@
         <w:tab/>
         <w:t>______</w:t>
       </w:r>
+    </w:p>
+    <w:p>
+      <w:pPr>
+        <w:widowControl w:val="0"/>
+        <w:tabs>
+          <w:tab w:val="left" w:pos="2340"/>
+          <w:tab w:val="right" w:pos="8550"/>
+        </w:tabs>
+        <w:autoSpaceDE w:val="0"/>
+        <w:autoSpaceDN w:val="0"/>
+        <w:adjustRightInd w:val="0"/>
+        <w:spacing w:after="120"/>
+        <w:rPr>
+          <w:rFonts w:ascii="Helvetica" w:hAnsi="Helvetica" w:cs="Helvetica"/>
+          <w:color w:val="000000"/>
+        </w:rPr>
+      </w:pPr>
+      <w:r>
+        <w:rPr>
+          <w:rFonts w:ascii="Helvetica" w:hAnsi="Helvetica" w:cs="Helvetica"/>
+          <w:color w:val="000000"/>
+        </w:rPr>
+        <w:tab/>
+        <w:t xml:space="preserve">Maximum of </w:t>
+      </w:r>
+      <w:bookmarkStart w:id="0" w:name="_GoBack"/>
+      <w:bookmarkEnd w:id="0"/>
+      <w:r>
+        <w:rPr>
+          <w:rFonts w:ascii="Helvetica" w:hAnsi="Helvetica" w:cs="Helvetica"/>
+          <w:color w:val="000000"/>
+        </w:rPr>
+        <w:t>2 additional spaces per vendor.</w:t>
+      </w:r>
+    </w:p>
+    <w:p>
+      <w:pPr>
+        <w:widowControl w:val="0"/>
+        <w:tabs>
+          <w:tab w:val="left" w:pos="2610"/>
+          <w:tab w:val="right" w:pos="8550"/>
+        </w:tabs>
+        <w:autoSpaceDE w:val="0"/>
+        <w:autoSpaceDN w:val="0"/>
+        <w:adjustRightInd w:val="0"/>
+        <w:spacing w:after="120"/>
+        <w:rPr>
+          <w:rFonts w:ascii="Helvetica" w:hAnsi="Helvetica" w:cs="Helvetica"/>
+          <w:color w:val="000000"/>
+        </w:rPr>
+      </w:pPr>
     </w:p>
     <w:p>
       <w:pPr>
@@ -1050,7 +1115,7 @@
         <w:adjustRightInd w:val="0"/>
         <w:spacing w:after="120"/>
         <w:rPr>
-          <w:rFonts w:ascii="Times Roman" w:hAnsi="Times Roman" w:cs="Times Roman" w:hint="eastAsia"/>
+          <w:rFonts w:ascii="Times Roman" w:hAnsi="Times Roman" w:cs="Times Roman"/>
           <w:color w:val="000000"/>
         </w:rPr>
       </w:pPr>
@@ -1155,8 +1220,6 @@
           <w:color w:val="000000"/>
         </w:rPr>
       </w:pPr>
-      <w:bookmarkStart w:id="0" w:name="_GoBack"/>
-      <w:bookmarkEnd w:id="0"/>
     </w:p>
     <w:sectPr>
       <w:pgSz w:w="12240" w:h="15840"/>

</xml_diff>